<commit_message>
Added elasticity; updated specific heat
</commit_message>
<xml_diff>
--- a/Specific-heat.docx
+++ b/Specific-heat.docx
@@ -40,15 +40,7 @@
       </w:pPr>
       <w:r>
         <w:rPr/>
-        <w:t xml:space="preserve">Specific heat </w:t>
-      </w:r>
-      <w:r>
-        <w:rPr/>
-        <w:t>s</w:t>
-      </w:r>
-      <w:r>
-        <w:rPr/>
-        <w:t>imulation</w:t>
+        <w:t>Specific heat simulation</w:t>
       </w:r>
     </w:p>
     <w:p>
@@ -138,7 +130,7 @@
       </w:pPr>
       <w:r>
         <w:rPr/>
-        <w:t>I expect multiple data points and graphical analysis; simply using</w:t>
+        <w:t xml:space="preserve">I expect multiple data points and graphical analysis; simply using </w:t>
       </w:r>
       <w:r>
         <w:rPr/>
@@ -177,7 +169,7 @@
       </m:oMath>
       <w:r>
         <w:rPr/>
-        <w:t>on one (or even a handful) of measurements is not sufficient for this part of the lab. (More generally: don’t trust a calculation from a single data point.)</w:t>
+        <w:t xml:space="preserve"> on one (or even a handful) of measurements is not sufficient for this part of the lab. (More generally: don’t trust a calculation from a single data point.)</w:t>
       </w:r>
     </w:p>
     <w:p>
@@ -302,14 +294,7 @@
           <w:i w:val="false"/>
           <w:iCs w:val="false"/>
         </w:rPr>
-        <w:t>G</w:t>
-      </w:r>
-      <w:r>
-        <w:rPr>
-          <w:i w:val="false"/>
-          <w:iCs w:val="false"/>
-        </w:rPr>
-        <w:t>ive a brief description of your process in the Materials &amp; Methods section of your report; it doesn’t need to be more than a couple of sentences.</w:t>
+        <w:t>Give a brief description of your process in the Materials &amp; Methods section of your report; it doesn’t need to be more than a couple of sentences.</w:t>
       </w:r>
     </w:p>
     <w:p>

</xml_diff>